<commit_message>
Fix content missing content and content sequence tuning.
</commit_message>
<xml_diff>
--- a/resources/template/domGroup/0_RECEIVERRULE.docx
+++ b/resources/template/domGroup/0_RECEIVERRULE.docx
@@ -35,6 +35,84 @@
       <w:r>
         <w:t>.</w:t>
       </w:r>
+    </w:p>
+    <w:p/>
+    <w:p>
+      <w:r>
+        <w:t>Condition:</w:t>
+      </w:r>
+    </w:p>
+    <w:tbl>
+      <w:tblPr>
+        <w:tblW w:w="5000" w:type="pct"/>
+        <w:tblLayout w:type="fixed"/>
+        <w:tblLook w:val="00A0" w:firstRow="1" w:lastRow="0" w:firstColumn="1" w:lastColumn="0" w:noHBand="0" w:noVBand="0"/>
+      </w:tblPr>
+      <w:tblGrid>
+        <w:gridCol w:w="3231"/>
+        <w:gridCol w:w="6113"/>
+      </w:tblGrid>
+      <w:tr>
+        <w:tc>
+          <w:tcPr>
+            <w:tcW w:w="1729" w:type="pct"/>
+            <w:tcBorders>
+              <w:top w:val="single" w:sz="6" w:space="0" w:color="auto"/>
+              <w:left w:val="single" w:sz="6" w:space="0" w:color="auto"/>
+              <w:bottom w:val="single" w:sz="6" w:space="0" w:color="auto"/>
+              <w:right w:val="single" w:sz="6" w:space="0" w:color="auto"/>
+            </w:tcBorders>
+            <w:shd w:val="clear" w:color="auto" w:fill="BFBFBF" w:themeFill="background1" w:themeFillShade="BF"/>
+          </w:tcPr>
+          <w:p>
+            <w:pPr>
+              <w:spacing w:line="276" w:lineRule="auto"/>
+              <w:rPr>
+                <w:rFonts w:asciiTheme="minorHAnsi" w:hAnsiTheme="minorHAnsi"/>
+                <w:b/>
+                <w:sz w:val="22"/>
+                <w:szCs w:val="22"/>
+              </w:rPr>
+            </w:pPr>
+            <w:r>
+              <w:rPr>
+                <w:rFonts w:asciiTheme="minorHAnsi" w:hAnsiTheme="minorHAnsi"/>
+                <w:b/>
+                <w:sz w:val="22"/>
+                <w:szCs w:val="22"/>
+              </w:rPr>
+              <w:t>Condtion Value</w:t>
+            </w:r>
+          </w:p>
+        </w:tc>
+        <w:tc>
+          <w:tcPr>
+            <w:tcW w:w="3271" w:type="pct"/>
+            <w:tcBorders>
+              <w:top w:val="single" w:sz="6" w:space="0" w:color="auto"/>
+              <w:left w:val="single" w:sz="6" w:space="0" w:color="auto"/>
+              <w:bottom w:val="single" w:sz="6" w:space="0" w:color="auto"/>
+              <w:right w:val="single" w:sz="6" w:space="0" w:color="auto"/>
+            </w:tcBorders>
+            <w:shd w:val="clear" w:color="auto" w:fill="auto"/>
+          </w:tcPr>
+          <w:p>
+            <w:pPr>
+              <w:rPr>
+                <w:rFonts w:asciiTheme="minorHAnsi" w:hAnsiTheme="minorHAnsi"/>
+                <w:sz w:val="22"/>
+                <w:szCs w:val="22"/>
+                <w:lang w:eastAsia="zh-CN"/>
+              </w:rPr>
+            </w:pPr>
+            <w:r>
+              <w:t>$Condition_Value</w:t>
+            </w:r>
+          </w:p>
+        </w:tc>
+      </w:tr>
+    </w:tbl>
+    <w:p>
       <w:bookmarkStart w:id="0" w:name="_GoBack"/>
       <w:bookmarkEnd w:id="0"/>
     </w:p>

</xml_diff>